<commit_message>
forgot to add refrences
</commit_message>
<xml_diff>
--- a/Week 1 Capps Support Doc.docx
+++ b/Week 1 Capps Support Doc.docx
@@ -246,19 +246,7 @@
         <w:rPr>
           <w:rFonts w:ascii="Calibri" w:hAnsi="Calibri" w:cs="Calibri"/>
         </w:rPr>
-        <w:t xml:space="preserve">, j, and the </w:t>
-      </w:r>
-      <w:r>
-        <w:rPr>
-          <w:rFonts w:ascii="Calibri" w:hAnsi="Calibri" w:cs="Calibri"/>
-        </w:rPr>
-        <w:t>Boolean</w:t>
-      </w:r>
-      <w:r>
-        <w:rPr>
-          <w:rFonts w:ascii="Calibri" w:hAnsi="Calibri" w:cs="Calibri"/>
-        </w:rPr>
-        <w:t xml:space="preserve"> flag swapped. Thus, both functions exhibit a space complexity of </w:t>
+        <w:t xml:space="preserve">, j, and the Boolean flag swapped. Thus, both functions exhibit a space complexity of </w:t>
       </w:r>
       <w:proofErr w:type="gramStart"/>
       <w:r>
@@ -334,6 +322,235 @@
           <w:rFonts w:ascii="Calibri" w:hAnsi="Calibri" w:cs="Calibri"/>
         </w:rPr>
         <w:t>1) as the memory usage is constant, irrespective of the input size. This analysis highlights the efficiency limitations of bubble sort compared to more advanced sorting algorithms.</w:t>
+      </w:r>
+    </w:p>
+    <w:p>
+      <w:pPr>
+        <w:rPr>
+          <w:rFonts w:ascii="Calibri" w:hAnsi="Calibri" w:cs="Calibri"/>
+        </w:rPr>
+      </w:pPr>
+    </w:p>
+    <w:p>
+      <w:pPr>
+        <w:pStyle w:val="Heading2"/>
+      </w:pPr>
+      <w:r>
+        <w:t>References:</w:t>
+      </w:r>
+    </w:p>
+    <w:p>
+      <w:pPr>
+        <w:rPr>
+          <w:rFonts w:ascii="Calibri" w:hAnsi="Calibri" w:cs="Calibri"/>
+        </w:rPr>
+      </w:pPr>
+      <w:proofErr w:type="spellStart"/>
+      <w:r>
+        <w:rPr>
+          <w:rFonts w:ascii="Calibri" w:hAnsi="Calibri" w:cs="Calibri"/>
+        </w:rPr>
+        <w:t>GeeksforGeeks</w:t>
+      </w:r>
+      <w:proofErr w:type="spellEnd"/>
+      <w:r>
+        <w:rPr>
+          <w:rFonts w:ascii="Calibri" w:hAnsi="Calibri" w:cs="Calibri"/>
+        </w:rPr>
+        <w:t>. (2024, March 18). </w:t>
+      </w:r>
+      <w:r>
+        <w:rPr>
+          <w:rFonts w:ascii="Calibri" w:hAnsi="Calibri" w:cs="Calibri"/>
+          <w:i/>
+          <w:iCs/>
+        </w:rPr>
+        <w:t>Time and space complexity analysis of Bubble Sort</w:t>
+      </w:r>
+      <w:r>
+        <w:rPr>
+          <w:rFonts w:ascii="Calibri" w:hAnsi="Calibri" w:cs="Calibri"/>
+        </w:rPr>
+        <w:t>. https://www.geeksforgeeks.org/time-and-space-complexity-analysis-of-bubble-sort/</w:t>
+      </w:r>
+    </w:p>
+    <w:p>
+      <w:pPr>
+        <w:rPr>
+          <w:rFonts w:ascii="Calibri" w:hAnsi="Calibri" w:cs="Calibri"/>
+        </w:rPr>
+      </w:pPr>
+      <w:proofErr w:type="spellStart"/>
+      <w:r>
+        <w:rPr>
+          <w:rFonts w:ascii="Calibri" w:hAnsi="Calibri" w:cs="Calibri"/>
+        </w:rPr>
+        <w:t>GeeksforGeeks</w:t>
+      </w:r>
+      <w:proofErr w:type="spellEnd"/>
+      <w:r>
+        <w:rPr>
+          <w:rFonts w:ascii="Calibri" w:hAnsi="Calibri" w:cs="Calibri"/>
+        </w:rPr>
+        <w:t xml:space="preserve">, &amp; </w:t>
+      </w:r>
+      <w:proofErr w:type="spellStart"/>
+      <w:r>
+        <w:rPr>
+          <w:rFonts w:ascii="Calibri" w:hAnsi="Calibri" w:cs="Calibri"/>
+        </w:rPr>
+        <w:t>GeeksforGeeks</w:t>
+      </w:r>
+      <w:proofErr w:type="spellEnd"/>
+      <w:r>
+        <w:rPr>
+          <w:rFonts w:ascii="Calibri" w:hAnsi="Calibri" w:cs="Calibri"/>
+        </w:rPr>
+        <w:t>. (2024b, October 6). </w:t>
+      </w:r>
+      <w:r>
+        <w:rPr>
+          <w:rFonts w:ascii="Calibri" w:hAnsi="Calibri" w:cs="Calibri"/>
+          <w:i/>
+          <w:iCs/>
+        </w:rPr>
+        <w:t>Bubble sort algorithm</w:t>
+      </w:r>
+      <w:r>
+        <w:rPr>
+          <w:rFonts w:ascii="Calibri" w:hAnsi="Calibri" w:cs="Calibri"/>
+        </w:rPr>
+        <w:t xml:space="preserve">. </w:t>
+      </w:r>
+      <w:proofErr w:type="spellStart"/>
+      <w:r>
+        <w:rPr>
+          <w:rFonts w:ascii="Calibri" w:hAnsi="Calibri" w:cs="Calibri"/>
+        </w:rPr>
+        <w:t>GeeksforGeeks</w:t>
+      </w:r>
+      <w:proofErr w:type="spellEnd"/>
+      <w:r>
+        <w:rPr>
+          <w:rFonts w:ascii="Calibri" w:hAnsi="Calibri" w:cs="Calibri"/>
+        </w:rPr>
+        <w:t>. https://www.geeksforgeeks.org/bubble-sort-algorithm/</w:t>
+      </w:r>
+    </w:p>
+    <w:p>
+      <w:pPr>
+        <w:rPr>
+          <w:rFonts w:ascii="Calibri" w:hAnsi="Calibri" w:cs="Calibri"/>
+        </w:rPr>
+      </w:pPr>
+      <w:r>
+        <w:rPr>
+          <w:rFonts w:ascii="Calibri" w:hAnsi="Calibri" w:cs="Calibri"/>
+          <w:i/>
+          <w:iCs/>
+        </w:rPr>
+        <w:t xml:space="preserve">C++ </w:t>
+      </w:r>
+      <w:proofErr w:type="spellStart"/>
+      <w:r>
+        <w:rPr>
+          <w:rFonts w:ascii="Calibri" w:hAnsi="Calibri" w:cs="Calibri"/>
+          <w:i/>
+          <w:iCs/>
+        </w:rPr>
+        <w:t>DevDocs</w:t>
+      </w:r>
+      <w:proofErr w:type="spellEnd"/>
+      <w:r>
+        <w:rPr>
+          <w:rFonts w:ascii="Calibri" w:hAnsi="Calibri" w:cs="Calibri"/>
+        </w:rPr>
+        <w:t xml:space="preserve">. </w:t>
+      </w:r>
+      <w:proofErr w:type="spellStart"/>
+      <w:r>
+        <w:rPr>
+          <w:rFonts w:ascii="Calibri" w:hAnsi="Calibri" w:cs="Calibri"/>
+        </w:rPr>
+        <w:t>DevDocs</w:t>
+      </w:r>
+      <w:proofErr w:type="spellEnd"/>
+      <w:r>
+        <w:rPr>
+          <w:rFonts w:ascii="Calibri" w:hAnsi="Calibri" w:cs="Calibri"/>
+        </w:rPr>
+        <w:t xml:space="preserve">. (n.d.). https://devdocs.io/cpp/ </w:t>
+      </w:r>
+    </w:p>
+    <w:p>
+      <w:pPr>
+        <w:rPr>
+          <w:rFonts w:ascii="Calibri" w:hAnsi="Calibri" w:cs="Calibri"/>
+        </w:rPr>
+      </w:pPr>
+      <w:proofErr w:type="spellStart"/>
+      <w:r>
+        <w:rPr>
+          <w:rFonts w:ascii="Calibri" w:hAnsi="Calibri" w:cs="Calibri"/>
+        </w:rPr>
+        <w:lastRenderedPageBreak/>
+        <w:t>GeeksforGeeks</w:t>
+      </w:r>
+      <w:proofErr w:type="spellEnd"/>
+      <w:r>
+        <w:rPr>
+          <w:rFonts w:ascii="Calibri" w:hAnsi="Calibri" w:cs="Calibri"/>
+        </w:rPr>
+        <w:t xml:space="preserve">. (2024, August 6). </w:t>
+      </w:r>
+      <w:r>
+        <w:rPr>
+          <w:rFonts w:ascii="Calibri" w:hAnsi="Calibri" w:cs="Calibri"/>
+          <w:i/>
+          <w:iCs/>
+        </w:rPr>
+        <w:t>CSV file management using C++</w:t>
+      </w:r>
+      <w:r>
+        <w:rPr>
+          <w:rFonts w:ascii="Calibri" w:hAnsi="Calibri" w:cs="Calibri"/>
+        </w:rPr>
+        <w:t xml:space="preserve">. https://www.geeksforgeeks.org/csv-file-management-using-c/ </w:t>
+      </w:r>
+    </w:p>
+    <w:p>
+      <w:pPr>
+        <w:rPr>
+          <w:rFonts w:ascii="Calibri" w:hAnsi="Calibri" w:cs="Calibri"/>
+        </w:rPr>
+      </w:pPr>
+      <w:proofErr w:type="spellStart"/>
+      <w:r>
+        <w:rPr>
+          <w:rFonts w:ascii="Calibri" w:hAnsi="Calibri" w:cs="Calibri"/>
+        </w:rPr>
+        <w:t>TylerMSFT</w:t>
+      </w:r>
+      <w:proofErr w:type="spellEnd"/>
+      <w:r>
+        <w:rPr>
+          <w:rFonts w:ascii="Calibri" w:hAnsi="Calibri" w:cs="Calibri"/>
+        </w:rPr>
+        <w:t xml:space="preserve">. (n.d.). </w:t>
+      </w:r>
+      <w:r>
+        <w:rPr>
+          <w:rFonts w:ascii="Calibri" w:hAnsi="Calibri" w:cs="Calibri"/>
+          <w:i/>
+          <w:iCs/>
+        </w:rPr>
+        <w:t>Microsoft C/C++ Documentation</w:t>
+      </w:r>
+      <w:r>
+        <w:rPr>
+          <w:rFonts w:ascii="Calibri" w:hAnsi="Calibri" w:cs="Calibri"/>
+        </w:rPr>
+        <w:t xml:space="preserve">. Microsoft C/C++ Documentation | Microsoft Learn. https://learn.microsoft.com/en-us/cpp/?view=msvc-170 </w:t>
       </w:r>
     </w:p>
     <w:p>

</xml_diff>